<commit_message>
Policy paper in earnest: '
</commit_message>
<xml_diff>
--- a/policyPaper/battistaPolicyOutline.docx
+++ b/policyPaper/battistaPolicyOutline.docx
@@ -2384,49 +2384,323 @@
           <w:sz w:val="24"/>
           <w:szCs w:val="24"/>
         </w:rPr>
-        <w:t>First and foremost, we need to clarify an overarching set of goals for how our AI should interact with humans. These need to be specific. Analogous to Asimov’s Laws?</w:t>
+        <w:t xml:space="preserve">First and foremost, we need to clarify an overarching set of goals for how our AI should interact with humans. </w:t>
+      </w:r>
+      <w:r>
+        <w:rPr>
+          <w:sz w:val="24"/>
+          <w:szCs w:val="24"/>
+        </w:rPr>
+        <w:t>&lt;</w:t>
+      </w:r>
+      <w:r>
+        <w:rPr>
+          <w:sz w:val="24"/>
+          <w:szCs w:val="24"/>
+        </w:rPr>
+        <w:t xml:space="preserve">These need to be specific. </w:t>
+      </w:r>
+      <w:r>
+        <w:rPr>
+          <w:sz w:val="24"/>
+          <w:szCs w:val="24"/>
+        </w:rPr>
+        <w:t>Measurable?</w:t>
+      </w:r>
+      <w:r>
+        <w:rPr>
+          <w:sz w:val="24"/>
+          <w:szCs w:val="24"/>
+        </w:rPr>
+        <w:t>&gt;&lt;</w:t>
+      </w:r>
+      <w:r>
+        <w:rPr>
+          <w:sz w:val="24"/>
+          <w:szCs w:val="24"/>
+        </w:rPr>
+        <w:t>Analogous to Asimov’s Laws?</w:t>
+      </w:r>
+      <w:r>
+        <w:rPr>
+          <w:sz w:val="24"/>
+          <w:szCs w:val="24"/>
+        </w:rPr>
+        <w:t>&gt;</w:t>
+      </w:r>
+      <w:r>
+        <w:rPr>
+          <w:sz w:val="24"/>
+          <w:szCs w:val="24"/>
+        </w:rPr>
+        <w:t xml:space="preserve"> </w:t>
+      </w:r>
+      <w:r>
+        <w:rPr>
+          <w:sz w:val="24"/>
+          <w:szCs w:val="24"/>
+        </w:rPr>
+        <w:t xml:space="preserve">These goals need to be generated by </w:t>
+      </w:r>
+      <w:r>
+        <w:rPr>
+          <w:sz w:val="24"/>
+          <w:szCs w:val="24"/>
+        </w:rPr>
+        <w:t xml:space="preserve">a multidisciplinary task group consisting of philosophers and ethicists as well as the traditional computer scientists and engineers. </w:t>
+      </w:r>
+      <w:r>
+        <w:rPr>
+          <w:sz w:val="24"/>
+          <w:szCs w:val="24"/>
+        </w:rPr>
+        <w:t xml:space="preserve">&lt;How do we reach </w:t>
+      </w:r>
+      <w:proofErr w:type="spellStart"/>
+      <w:r>
+        <w:rPr>
+          <w:sz w:val="24"/>
+          <w:szCs w:val="24"/>
+        </w:rPr>
+        <w:t>concensus</w:t>
+      </w:r>
+      <w:proofErr w:type="spellEnd"/>
+      <w:r>
+        <w:rPr>
+          <w:sz w:val="24"/>
+          <w:szCs w:val="24"/>
+        </w:rPr>
+        <w:t xml:space="preserve">&gt;. The humanitarian goals need to have absolute primacy over performance or effectiveness goals. Even a single failure in this regard can create a cascade resulting in an AI whose goals dramatically diverge from those of humankind. </w:t>
       </w:r>
     </w:p>
     <w:p>
       <w:pPr>
         <w:spacing w:line="480" w:lineRule="auto"/>
+        <w:rPr>
+          <w:sz w:val="24"/>
+          <w:szCs w:val="24"/>
+        </w:rPr>
+      </w:pPr>
+      <w:r>
+        <w:rPr>
+          <w:sz w:val="24"/>
+          <w:szCs w:val="24"/>
+        </w:rPr>
+        <w:t>&lt;Should we suggest goals</w:t>
+      </w:r>
+      <w:r>
+        <w:rPr>
+          <w:sz w:val="24"/>
+          <w:szCs w:val="24"/>
+        </w:rPr>
+        <w:t>?</w:t>
+      </w:r>
+      <w:r>
+        <w:rPr>
+          <w:sz w:val="24"/>
+          <w:szCs w:val="24"/>
+        </w:rPr>
+        <w:t xml:space="preserve"> Probably beyond the scope of this project. Instead consider the objective of the goals?&gt;</w:t>
+      </w:r>
+    </w:p>
+    <w:p>
+      <w:pPr>
+        <w:spacing w:line="480" w:lineRule="auto"/>
+        <w:rPr>
+          <w:sz w:val="24"/>
+          <w:szCs w:val="24"/>
+        </w:rPr>
+      </w:pPr>
+      <w:r>
+        <w:rPr>
+          <w:sz w:val="24"/>
+          <w:szCs w:val="24"/>
+        </w:rPr>
+        <w:t>Possible objectives:</w:t>
+      </w:r>
+    </w:p>
+    <w:p>
+      <w:pPr>
+        <w:pStyle w:val="ListParagraph"/>
+        <w:numPr>
+          <w:ilvl w:val="0"/>
+          <w:numId w:val="15"/>
+        </w:numPr>
+        <w:spacing w:line="480" w:lineRule="auto"/>
+        <w:rPr>
+          <w:sz w:val="24"/>
+          <w:szCs w:val="24"/>
+        </w:rPr>
+      </w:pPr>
+      <w:r>
+        <w:rPr>
+          <w:sz w:val="24"/>
+          <w:szCs w:val="24"/>
+        </w:rPr>
+        <w:t>Preservation of human life</w:t>
+      </w:r>
+    </w:p>
+    <w:p>
+      <w:pPr>
+        <w:pStyle w:val="ListParagraph"/>
+        <w:numPr>
+          <w:ilvl w:val="0"/>
+          <w:numId w:val="15"/>
+        </w:numPr>
+        <w:spacing w:line="480" w:lineRule="auto"/>
+        <w:rPr>
+          <w:sz w:val="24"/>
+          <w:szCs w:val="24"/>
+        </w:rPr>
+      </w:pPr>
+      <w:r>
+        <w:rPr>
+          <w:sz w:val="24"/>
+          <w:szCs w:val="24"/>
+        </w:rPr>
+        <w:t>Preservation of human life with dignity</w:t>
+      </w:r>
+    </w:p>
+    <w:p>
+      <w:pPr>
+        <w:pStyle w:val="ListParagraph"/>
+        <w:numPr>
+          <w:ilvl w:val="0"/>
+          <w:numId w:val="15"/>
+        </w:numPr>
+        <w:spacing w:line="480" w:lineRule="auto"/>
+        <w:rPr>
+          <w:sz w:val="24"/>
+          <w:szCs w:val="24"/>
+        </w:rPr>
+      </w:pPr>
+      <w:r>
+        <w:rPr>
+          <w:sz w:val="24"/>
+          <w:szCs w:val="24"/>
+        </w:rPr>
+        <w:t>Preservation of human agency</w:t>
+      </w:r>
+      <w:r>
+        <w:rPr>
+          <w:sz w:val="24"/>
+          <w:szCs w:val="24"/>
+        </w:rPr>
+        <w:t xml:space="preserve"> – meaningful decisions within own lives</w:t>
+      </w:r>
+    </w:p>
+    <w:p>
+      <w:pPr>
+        <w:pStyle w:val="ListParagraph"/>
+        <w:numPr>
+          <w:ilvl w:val="1"/>
+          <w:numId w:val="15"/>
+        </w:numPr>
+        <w:spacing w:line="480" w:lineRule="auto"/>
+        <w:rPr>
+          <w:sz w:val="24"/>
+          <w:szCs w:val="24"/>
+        </w:rPr>
+      </w:pPr>
+      <w:r>
+        <w:rPr>
+          <w:sz w:val="24"/>
+          <w:szCs w:val="24"/>
+        </w:rPr>
+        <w:t>Priority of this vs. welfare?</w:t>
+      </w:r>
+    </w:p>
+    <w:p>
+      <w:pPr>
+        <w:pStyle w:val="ListParagraph"/>
+        <w:numPr>
+          <w:ilvl w:val="0"/>
+          <w:numId w:val="15"/>
+        </w:numPr>
+        <w:spacing w:line="480" w:lineRule="auto"/>
+        <w:rPr>
+          <w:sz w:val="24"/>
+          <w:szCs w:val="24"/>
+        </w:rPr>
+      </w:pPr>
+      <w:r>
+        <w:rPr>
+          <w:sz w:val="24"/>
+          <w:szCs w:val="24"/>
+        </w:rPr>
+        <w:t>Quality of life?</w:t>
+      </w:r>
+    </w:p>
+    <w:p>
+      <w:pPr>
+        <w:pStyle w:val="ListParagraph"/>
+        <w:numPr>
+          <w:ilvl w:val="1"/>
+          <w:numId w:val="15"/>
+        </w:numPr>
+        <w:spacing w:line="480" w:lineRule="auto"/>
+        <w:rPr>
+          <w:sz w:val="24"/>
+          <w:szCs w:val="24"/>
+        </w:rPr>
+      </w:pPr>
+      <w:r>
+        <w:rPr>
+          <w:sz w:val="24"/>
+          <w:szCs w:val="24"/>
+        </w:rPr>
+        <w:t>How do we measure this?</w:t>
+      </w:r>
+    </w:p>
+    <w:p>
+      <w:pPr>
+        <w:spacing w:line="480" w:lineRule="auto"/>
+        <w:rPr>
+          <w:sz w:val="24"/>
+          <w:szCs w:val="24"/>
+        </w:rPr>
+      </w:pPr>
+      <w:r>
+        <w:rPr>
+          <w:sz w:val="24"/>
+          <w:szCs w:val="24"/>
+        </w:rPr>
+        <w:t>Is priority absolute or do extreme values override low values for higher priority objectives?</w:t>
+      </w:r>
+      <w:bookmarkStart w:id="0" w:name="_GoBack"/>
+      <w:bookmarkEnd w:id="0"/>
+    </w:p>
+    <w:p>
+      <w:pPr>
+        <w:spacing w:line="480" w:lineRule="auto"/>
+        <w:rPr>
+          <w:sz w:val="32"/>
+          <w:szCs w:val="32"/>
+        </w:rPr>
+      </w:pPr>
+      <w:r>
         <w:rPr>
           <w:b/>
           <w:sz w:val="32"/>
           <w:szCs w:val="32"/>
         </w:rPr>
-      </w:pPr>
+        <w:t>Possible Objections</w:t>
+      </w:r>
     </w:p>
     <w:p>
       <w:pPr>
         <w:spacing w:line="480" w:lineRule="auto"/>
         <w:rPr>
-          <w:sz w:val="32"/>
-          <w:szCs w:val="32"/>
-        </w:rPr>
-      </w:pPr>
-      <w:r>
-        <w:rPr>
-          <w:b/>
-          <w:sz w:val="32"/>
-          <w:szCs w:val="32"/>
-        </w:rPr>
-        <w:t>Possible Objections</w:t>
-      </w:r>
-    </w:p>
-    <w:p>
-      <w:pPr>
-        <w:spacing w:line="480" w:lineRule="auto"/>
-        <w:rPr>
-          <w:sz w:val="24"/>
-          <w:szCs w:val="24"/>
-        </w:rPr>
-      </w:pPr>
-      <w:r>
-        <w:rPr>
-          <w:sz w:val="24"/>
-          <w:szCs w:val="24"/>
-        </w:rPr>
+          <w:sz w:val="24"/>
+          <w:szCs w:val="24"/>
+        </w:rPr>
+      </w:pPr>
+      <w:r>
+        <w:rPr>
+          <w:sz w:val="24"/>
+          <w:szCs w:val="24"/>
+        </w:rPr>
+        <w:lastRenderedPageBreak/>
         <w:t xml:space="preserve"> </w:t>
       </w:r>
       <w:r>
@@ -2460,8 +2734,6 @@
         </w:rPr>
         <w:t xml:space="preserve"> While chasing AGI, build a parallel suite of narrow AI applications designed to keep us on par in selected critical areas?</w:t>
       </w:r>
-      <w:bookmarkStart w:id="0" w:name="_GoBack"/>
-      <w:bookmarkEnd w:id="0"/>
     </w:p>
     <w:p>
       <w:pPr>
@@ -2493,7 +2765,21 @@
           <w:szCs w:val="24"/>
         </w:rPr>
         <w:tab/>
-        <w:t>Rejoinder: Rely on existing military supremacy while our AI catches up. A well-constructed AI should be able to iterate more rapidly over itself. Additionally, a poorly-constructed AI will pass its flaws on to its children. It is much easier to build correct software (TDD?) than to debug broken software. This exponentiates as software designs software. Inherited defects rapidly become impossible to correct since nobody understands the system.</w:t>
+        <w:t xml:space="preserve">Rejoinder: Rely on existing military supremacy while our AI catches up. </w:t>
+      </w:r>
+      <w:r>
+        <w:rPr>
+          <w:sz w:val="24"/>
+          <w:szCs w:val="24"/>
+        </w:rPr>
+        <w:t xml:space="preserve">If necessary throw them the sop of increased funding for conventional defensive measures. </w:t>
+      </w:r>
+      <w:r>
+        <w:rPr>
+          <w:sz w:val="24"/>
+          <w:szCs w:val="24"/>
+        </w:rPr>
+        <w:t>A well-constructed AI should be able to iterate more rapidly over itself. Additionally, a poorly-constructed AI will pass its flaws on to its children. It is much easier to build correct software (TDD?) than to debug broken software. This exponentiates as software designs software. Inherited defects rapidly become impossible to correct since nobody understands the system.</w:t>
       </w:r>
     </w:p>
     <w:p>
@@ -2874,6 +3160,95 @@
     </w:lvl>
   </w:abstractNum>
   <w:abstractNum w:abstractNumId="4" w15:restartNumberingAfterBreak="0">
+    <w:nsid w:val="1C9E1EF2"/>
+    <w:multiLevelType w:val="hybridMultilevel"/>
+    <w:tmpl w:val="BBD2E04E"/>
+    <w:lvl w:ilvl="0" w:tplc="0409000F">
+      <w:start w:val="1"/>
+      <w:numFmt w:val="decimal"/>
+      <w:lvlText w:val="%1."/>
+      <w:lvlJc w:val="left"/>
+      <w:pPr>
+        <w:ind w:left="720" w:hanging="360"/>
+      </w:pPr>
+      <w:rPr>
+        <w:rFonts w:hint="default"/>
+      </w:rPr>
+    </w:lvl>
+    <w:lvl w:ilvl="1" w:tplc="04090019">
+      <w:start w:val="1"/>
+      <w:numFmt w:val="lowerLetter"/>
+      <w:lvlText w:val="%2."/>
+      <w:lvlJc w:val="left"/>
+      <w:pPr>
+        <w:ind w:left="1440" w:hanging="360"/>
+      </w:pPr>
+    </w:lvl>
+    <w:lvl w:ilvl="2" w:tplc="0409001B" w:tentative="1">
+      <w:start w:val="1"/>
+      <w:numFmt w:val="lowerRoman"/>
+      <w:lvlText w:val="%3."/>
+      <w:lvlJc w:val="right"/>
+      <w:pPr>
+        <w:ind w:left="2160" w:hanging="180"/>
+      </w:pPr>
+    </w:lvl>
+    <w:lvl w:ilvl="3" w:tplc="0409000F" w:tentative="1">
+      <w:start w:val="1"/>
+      <w:numFmt w:val="decimal"/>
+      <w:lvlText w:val="%4."/>
+      <w:lvlJc w:val="left"/>
+      <w:pPr>
+        <w:ind w:left="2880" w:hanging="360"/>
+      </w:pPr>
+    </w:lvl>
+    <w:lvl w:ilvl="4" w:tplc="04090019" w:tentative="1">
+      <w:start w:val="1"/>
+      <w:numFmt w:val="lowerLetter"/>
+      <w:lvlText w:val="%5."/>
+      <w:lvlJc w:val="left"/>
+      <w:pPr>
+        <w:ind w:left="3600" w:hanging="360"/>
+      </w:pPr>
+    </w:lvl>
+    <w:lvl w:ilvl="5" w:tplc="0409001B" w:tentative="1">
+      <w:start w:val="1"/>
+      <w:numFmt w:val="lowerRoman"/>
+      <w:lvlText w:val="%6."/>
+      <w:lvlJc w:val="right"/>
+      <w:pPr>
+        <w:ind w:left="4320" w:hanging="180"/>
+      </w:pPr>
+    </w:lvl>
+    <w:lvl w:ilvl="6" w:tplc="0409000F" w:tentative="1">
+      <w:start w:val="1"/>
+      <w:numFmt w:val="decimal"/>
+      <w:lvlText w:val="%7."/>
+      <w:lvlJc w:val="left"/>
+      <w:pPr>
+        <w:ind w:left="5040" w:hanging="360"/>
+      </w:pPr>
+    </w:lvl>
+    <w:lvl w:ilvl="7" w:tplc="04090019" w:tentative="1">
+      <w:start w:val="1"/>
+      <w:numFmt w:val="lowerLetter"/>
+      <w:lvlText w:val="%8."/>
+      <w:lvlJc w:val="left"/>
+      <w:pPr>
+        <w:ind w:left="5760" w:hanging="360"/>
+      </w:pPr>
+    </w:lvl>
+    <w:lvl w:ilvl="8" w:tplc="0409001B" w:tentative="1">
+      <w:start w:val="1"/>
+      <w:numFmt w:val="lowerRoman"/>
+      <w:lvlText w:val="%9."/>
+      <w:lvlJc w:val="right"/>
+      <w:pPr>
+        <w:ind w:left="6480" w:hanging="180"/>
+      </w:pPr>
+    </w:lvl>
+  </w:abstractNum>
+  <w:abstractNum w:abstractNumId="5" w15:restartNumberingAfterBreak="0">
     <w:nsid w:val="273A07E3"/>
     <w:multiLevelType w:val="hybridMultilevel"/>
     <w:tmpl w:val="CE1ECDD4"/>
@@ -2962,7 +3337,7 @@
       </w:pPr>
     </w:lvl>
   </w:abstractNum>
-  <w:abstractNum w:abstractNumId="5" w15:restartNumberingAfterBreak="0">
+  <w:abstractNum w:abstractNumId="6" w15:restartNumberingAfterBreak="0">
     <w:nsid w:val="38C23455"/>
     <w:multiLevelType w:val="hybridMultilevel"/>
     <w:tmpl w:val="92A8E522"/>
@@ -3051,7 +3426,7 @@
       </w:pPr>
     </w:lvl>
   </w:abstractNum>
-  <w:abstractNum w:abstractNumId="6" w15:restartNumberingAfterBreak="0">
+  <w:abstractNum w:abstractNumId="7" w15:restartNumberingAfterBreak="0">
     <w:nsid w:val="42992730"/>
     <w:multiLevelType w:val="hybridMultilevel"/>
     <w:tmpl w:val="7D48A84E"/>
@@ -3140,7 +3515,7 @@
       </w:pPr>
     </w:lvl>
   </w:abstractNum>
-  <w:abstractNum w:abstractNumId="7" w15:restartNumberingAfterBreak="0">
+  <w:abstractNum w:abstractNumId="8" w15:restartNumberingAfterBreak="0">
     <w:nsid w:val="480D5EEC"/>
     <w:multiLevelType w:val="hybridMultilevel"/>
     <w:tmpl w:val="BCBAD3EC"/>
@@ -3229,7 +3604,7 @@
       </w:pPr>
     </w:lvl>
   </w:abstractNum>
-  <w:abstractNum w:abstractNumId="8" w15:restartNumberingAfterBreak="0">
+  <w:abstractNum w:abstractNumId="9" w15:restartNumberingAfterBreak="0">
     <w:nsid w:val="51903EFB"/>
     <w:multiLevelType w:val="hybridMultilevel"/>
     <w:tmpl w:val="2DEE9128"/>
@@ -3318,7 +3693,7 @@
       </w:pPr>
     </w:lvl>
   </w:abstractNum>
-  <w:abstractNum w:abstractNumId="9" w15:restartNumberingAfterBreak="0">
+  <w:abstractNum w:abstractNumId="10" w15:restartNumberingAfterBreak="0">
     <w:nsid w:val="54ED4CF8"/>
     <w:multiLevelType w:val="hybridMultilevel"/>
     <w:tmpl w:val="35BE2A6A"/>
@@ -3404,7 +3779,7 @@
       </w:pPr>
     </w:lvl>
   </w:abstractNum>
-  <w:abstractNum w:abstractNumId="10" w15:restartNumberingAfterBreak="0">
+  <w:abstractNum w:abstractNumId="11" w15:restartNumberingAfterBreak="0">
     <w:nsid w:val="5984588F"/>
     <w:multiLevelType w:val="hybridMultilevel"/>
     <w:tmpl w:val="4044E43E"/>
@@ -3493,7 +3868,7 @@
       </w:pPr>
     </w:lvl>
   </w:abstractNum>
-  <w:abstractNum w:abstractNumId="11" w15:restartNumberingAfterBreak="0">
+  <w:abstractNum w:abstractNumId="12" w15:restartNumberingAfterBreak="0">
     <w:nsid w:val="6B9E55E1"/>
     <w:multiLevelType w:val="hybridMultilevel"/>
     <w:tmpl w:val="F872F282"/>
@@ -3582,7 +3957,7 @@
       </w:pPr>
     </w:lvl>
   </w:abstractNum>
-  <w:abstractNum w:abstractNumId="12" w15:restartNumberingAfterBreak="0">
+  <w:abstractNum w:abstractNumId="13" w15:restartNumberingAfterBreak="0">
     <w:nsid w:val="723F39F9"/>
     <w:multiLevelType w:val="hybridMultilevel"/>
     <w:tmpl w:val="767C12A4"/>
@@ -3668,7 +4043,7 @@
       </w:pPr>
     </w:lvl>
   </w:abstractNum>
-  <w:abstractNum w:abstractNumId="13" w15:restartNumberingAfterBreak="0">
+  <w:abstractNum w:abstractNumId="14" w15:restartNumberingAfterBreak="0">
     <w:nsid w:val="7BF001B5"/>
     <w:multiLevelType w:val="hybridMultilevel"/>
     <w:tmpl w:val="55B0D744"/>
@@ -3764,40 +4139,43 @@
     <w:abstractNumId w:val="0"/>
   </w:num>
   <w:num w:numId="3">
-    <w:abstractNumId w:val="5"/>
+    <w:abstractNumId w:val="6"/>
   </w:num>
   <w:num w:numId="4">
-    <w:abstractNumId w:val="10"/>
+    <w:abstractNumId w:val="11"/>
   </w:num>
   <w:num w:numId="5">
     <w:abstractNumId w:val="2"/>
   </w:num>
   <w:num w:numId="6">
-    <w:abstractNumId w:val="4"/>
+    <w:abstractNumId w:val="5"/>
   </w:num>
   <w:num w:numId="7">
-    <w:abstractNumId w:val="11"/>
+    <w:abstractNumId w:val="12"/>
   </w:num>
   <w:num w:numId="8">
-    <w:abstractNumId w:val="12"/>
+    <w:abstractNumId w:val="13"/>
   </w:num>
   <w:num w:numId="9">
-    <w:abstractNumId w:val="6"/>
+    <w:abstractNumId w:val="7"/>
   </w:num>
   <w:num w:numId="10">
-    <w:abstractNumId w:val="13"/>
+    <w:abstractNumId w:val="14"/>
   </w:num>
   <w:num w:numId="11">
-    <w:abstractNumId w:val="7"/>
+    <w:abstractNumId w:val="8"/>
   </w:num>
   <w:num w:numId="12">
     <w:abstractNumId w:val="3"/>
   </w:num>
   <w:num w:numId="13">
+    <w:abstractNumId w:val="10"/>
+  </w:num>
+  <w:num w:numId="14">
     <w:abstractNumId w:val="9"/>
   </w:num>
-  <w:num w:numId="14">
-    <w:abstractNumId w:val="8"/>
+  <w:num w:numId="15">
+    <w:abstractNumId w:val="4"/>
   </w:num>
 </w:numbering>
 </file>
@@ -4203,6 +4581,7 @@
   <w:style w:type="character" w:default="1" w:styleId="DefaultParagraphFont">
     <w:name w:val="Default Paragraph Font"/>
     <w:uiPriority w:val="1"/>
+    <w:semiHidden/>
     <w:unhideWhenUsed/>
   </w:style>
   <w:style w:type="table" w:default="1" w:styleId="TableNormal">

</xml_diff>